<commit_message>
Changement sur le document
</commit_message>
<xml_diff>
--- a/Documentation technique.docx
+++ b/Documentation technique.docx
@@ -39,7 +39,7 @@
           <w:pgNumType w:start="1"/>
         </w:sectPr>
       </w:pPr>
-      <w:bookmarkStart w:colFirst="0" w:colLast="0" w:name="_92v6qddjhhni" w:id="0"/>
+      <w:bookmarkStart w:colFirst="0" w:colLast="0" w:name="_d9nsk2f6e0bp" w:id="0"/>
       <w:bookmarkEnd w:id="0"/>
       <w:r>
         <w:rPr>
@@ -431,32 +431,6 @@
             <w:ind w:left="720" w:firstLine="0"/>
             <w:rPr/>
           </w:pPr>
-          <w:hyperlink w:anchor="_y4stb4ejwjrs">
-            <w:r>
-              <w:rPr>
-                <w:rtl w:val="0"/>
-              </w:rPr>
-              <w:t xml:space="preserve">Le projet</w:t>
-              <w:tab/>
-              <w:t xml:space="preserve">3</w:t>
-            </w:r>
-          </w:hyperlink>
-          <w:r>
-            <w:rPr>
-              <w:rtl w:val="0"/>
-            </w:rPr>
-          </w:r>
-        </w:p>
-        <w:p>
-          <w:pPr>
-            <w:widowControl w:val="0"/>
-            <w:tabs>
-              <w:tab w:val="right" w:leader="none" w:pos="12000"/>
-            </w:tabs>
-            <w:spacing w:before="60" w:line="240" w:lineRule="auto"/>
-            <w:ind w:left="720" w:firstLine="0"/>
-            <w:rPr/>
-          </w:pPr>
           <w:hyperlink w:anchor="_uz0msnfkkjj">
             <w:r>
               <w:rPr>
@@ -483,12 +457,12 @@
             <w:ind w:left="720" w:firstLine="0"/>
             <w:rPr/>
           </w:pPr>
-          <w:hyperlink w:anchor="_voktt8dge6ws">
+          <w:hyperlink w:anchor="_lkqfh1icprz">
             <w:r>
               <w:rPr>
                 <w:rtl w:val="0"/>
               </w:rPr>
-              <w:t xml:space="preserve">Risques</w:t>
+              <w:t xml:space="preserve">Ressources matérielles :</w:t>
               <w:tab/>
               <w:t xml:space="preserve">3</w:t>
             </w:r>
@@ -509,7 +483,7 @@
             <w:ind w:left="720" w:firstLine="0"/>
             <w:rPr/>
           </w:pPr>
-          <w:hyperlink w:anchor="_lm04js3ajfp6">
+          <w:hyperlink w:anchor="_l8vpb0ggdss4">
             <w:r>
               <w:rPr>
                 <w:rtl w:val="0"/>
@@ -542,7 +516,7 @@
               </w:rPr>
               <w:t xml:space="preserve">Description des outils techniques</w:t>
               <w:tab/>
-              <w:t xml:space="preserve">3</w:t>
+              <w:t xml:space="preserve">4</w:t>
             </w:r>
           </w:hyperlink>
           <w:r>
@@ -568,7 +542,7 @@
               </w:rPr>
               <w:t xml:space="preserve">Unity</w:t>
               <w:tab/>
-              <w:t xml:space="preserve">3</w:t>
+              <w:t xml:space="preserve">4</w:t>
             </w:r>
           </w:hyperlink>
           <w:r>
@@ -698,7 +672,7 @@
               <w:rPr>
                 <w:rtl w:val="0"/>
               </w:rPr>
-              <w:t xml:space="preserve">Génération procédurale du terrain</w:t>
+              <w:t xml:space="preserve">Génération procédurale du terrain et des objets</w:t>
               <w:tab/>
               <w:t xml:space="preserve">5</w:t>
             </w:r>
@@ -719,14 +693,14 @@
             <w:ind w:left="360" w:firstLine="0"/>
             <w:rPr/>
           </w:pPr>
-          <w:hyperlink w:anchor="_ydjvg0m4hi2f">
+          <w:hyperlink w:anchor="_499x73m55fyq">
             <w:r>
               <w:rPr>
                 <w:rtl w:val="0"/>
               </w:rPr>
-              <w:t xml:space="preserve">Phases de jeu</w:t>
+              <w:t xml:space="preserve">Phase de jeu</w:t>
               <w:tab/>
-              <w:t xml:space="preserve">5</w:t>
+              <w:t xml:space="preserve">6</w:t>
             </w:r>
           </w:hyperlink>
           <w:r>
@@ -752,7 +726,7 @@
               </w:rPr>
               <w:t xml:space="preserve">Éléments interactifs</w:t>
               <w:tab/>
-              <w:t xml:space="preserve">5</w:t>
+              <w:t xml:space="preserve">6</w:t>
             </w:r>
           </w:hyperlink>
           <w:r>
@@ -944,6 +918,32 @@
               <w:rtl w:val="0"/>
             </w:rPr>
           </w:r>
+        </w:p>
+        <w:p>
+          <w:pPr>
+            <w:widowControl w:val="0"/>
+            <w:tabs>
+              <w:tab w:val="right" w:leader="none" w:pos="12000"/>
+            </w:tabs>
+            <w:spacing w:before="60" w:line="240" w:lineRule="auto"/>
+            <w:ind w:left="360" w:firstLine="0"/>
+            <w:rPr/>
+          </w:pPr>
+          <w:hyperlink w:anchor="_fpmvw95gh7hk">
+            <w:r>
+              <w:rPr>
+                <w:rtl w:val="0"/>
+              </w:rPr>
+              <w:t xml:space="preserve">Comptes-rendus de test</w:t>
+              <w:tab/>
+              <w:t xml:space="preserve">7</w:t>
+            </w:r>
+          </w:hyperlink>
+          <w:r>
+            <w:rPr>
+              <w:rtl w:val="0"/>
+            </w:rPr>
+          </w:r>
           <w:r>
             <w:fldChar w:fldCharType="end"/>
           </w:r>
@@ -1130,7 +1130,7 @@
       <w:pPr>
         <w:numPr>
           <w:ilvl w:val="0"/>
-          <w:numId w:val="7"/>
+          <w:numId w:val="8"/>
         </w:numPr>
         <w:ind w:left="720" w:hanging="360"/>
       </w:pPr>
@@ -1145,7 +1145,7 @@
       <w:pPr>
         <w:numPr>
           <w:ilvl w:val="0"/>
-          <w:numId w:val="7"/>
+          <w:numId w:val="8"/>
         </w:numPr>
         <w:ind w:left="720" w:hanging="360"/>
       </w:pPr>
@@ -1174,7 +1174,7 @@
       <w:pPr>
         <w:numPr>
           <w:ilvl w:val="0"/>
-          <w:numId w:val="2"/>
+          <w:numId w:val="3"/>
         </w:numPr>
         <w:ind w:left="720" w:hanging="360"/>
       </w:pPr>
@@ -1189,7 +1189,7 @@
       <w:pPr>
         <w:numPr>
           <w:ilvl w:val="0"/>
-          <w:numId w:val="2"/>
+          <w:numId w:val="3"/>
         </w:numPr>
         <w:ind w:left="720" w:hanging="360"/>
       </w:pPr>
@@ -1219,7 +1219,7 @@
       <w:pPr>
         <w:numPr>
           <w:ilvl w:val="0"/>
-          <w:numId w:val="2"/>
+          <w:numId w:val="3"/>
         </w:numPr>
         <w:ind w:left="720" w:hanging="360"/>
       </w:pPr>
@@ -1249,7 +1249,7 @@
       <w:pPr>
         <w:numPr>
           <w:ilvl w:val="0"/>
-          <w:numId w:val="2"/>
+          <w:numId w:val="3"/>
         </w:numPr>
         <w:ind w:left="720" w:hanging="360"/>
       </w:pPr>
@@ -1360,7 +1360,7 @@
       <w:pPr>
         <w:numPr>
           <w:ilvl w:val="0"/>
-          <w:numId w:val="4"/>
+          <w:numId w:val="5"/>
         </w:numPr>
         <w:spacing w:line="276" w:lineRule="auto"/>
         <w:ind w:left="720" w:hanging="360"/>
@@ -1376,7 +1376,7 @@
       <w:pPr>
         <w:numPr>
           <w:ilvl w:val="0"/>
-          <w:numId w:val="4"/>
+          <w:numId w:val="5"/>
         </w:numPr>
         <w:spacing w:line="276" w:lineRule="auto"/>
         <w:ind w:left="720" w:hanging="360"/>
@@ -2153,7 +2153,7 @@
       <w:pPr>
         <w:numPr>
           <w:ilvl w:val="0"/>
-          <w:numId w:val="8"/>
+          <w:numId w:val="9"/>
         </w:numPr>
         <w:ind w:left="720" w:hanging="360"/>
       </w:pPr>
@@ -2168,7 +2168,7 @@
       <w:pPr>
         <w:numPr>
           <w:ilvl w:val="0"/>
-          <w:numId w:val="8"/>
+          <w:numId w:val="9"/>
         </w:numPr>
         <w:ind w:left="720" w:hanging="360"/>
       </w:pPr>
@@ -2183,7 +2183,7 @@
       <w:pPr>
         <w:numPr>
           <w:ilvl w:val="0"/>
-          <w:numId w:val="8"/>
+          <w:numId w:val="9"/>
         </w:numPr>
         <w:ind w:left="720" w:hanging="360"/>
       </w:pPr>
@@ -2198,7 +2198,7 @@
       <w:pPr>
         <w:numPr>
           <w:ilvl w:val="0"/>
-          <w:numId w:val="8"/>
+          <w:numId w:val="9"/>
         </w:numPr>
         <w:ind w:left="720" w:hanging="360"/>
       </w:pPr>
@@ -2213,7 +2213,7 @@
       <w:pPr>
         <w:numPr>
           <w:ilvl w:val="0"/>
-          <w:numId w:val="8"/>
+          <w:numId w:val="9"/>
         </w:numPr>
         <w:ind w:left="720" w:hanging="360"/>
       </w:pPr>
@@ -2228,7 +2228,7 @@
       <w:pPr>
         <w:numPr>
           <w:ilvl w:val="0"/>
-          <w:numId w:val="8"/>
+          <w:numId w:val="9"/>
         </w:numPr>
         <w:ind w:left="720" w:hanging="360"/>
       </w:pPr>
@@ -2257,7 +2257,7 @@
       <w:pPr>
         <w:numPr>
           <w:ilvl w:val="0"/>
-          <w:numId w:val="3"/>
+          <w:numId w:val="4"/>
         </w:numPr>
         <w:ind w:left="720" w:hanging="360"/>
       </w:pPr>
@@ -2272,7 +2272,7 @@
       <w:pPr>
         <w:numPr>
           <w:ilvl w:val="0"/>
-          <w:numId w:val="3"/>
+          <w:numId w:val="4"/>
         </w:numPr>
         <w:ind w:left="720" w:hanging="360"/>
       </w:pPr>
@@ -2287,7 +2287,7 @@
       <w:pPr>
         <w:numPr>
           <w:ilvl w:val="0"/>
-          <w:numId w:val="3"/>
+          <w:numId w:val="4"/>
         </w:numPr>
         <w:ind w:left="720" w:hanging="360"/>
       </w:pPr>
@@ -2302,7 +2302,7 @@
       <w:pPr>
         <w:numPr>
           <w:ilvl w:val="0"/>
-          <w:numId w:val="3"/>
+          <w:numId w:val="4"/>
         </w:numPr>
         <w:ind w:left="720" w:hanging="360"/>
       </w:pPr>
@@ -2315,19 +2315,6 @@
     </w:p>
     <w:p>
       <w:pPr>
-        <w:rPr/>
-      </w:pPr>
-      <w:r>
-        <w:br w:type="page"/>
-      </w:r>
-      <w:r>
-        <w:rPr>
-          <w:rtl w:val="0"/>
-        </w:rPr>
-      </w:r>
-    </w:p>
-    <w:p>
-      <w:pPr>
         <w:pStyle w:val="Heading2"/>
         <w:rPr/>
       </w:pPr>
@@ -2338,6 +2325,138 @@
           <w:rtl w:val="0"/>
         </w:rPr>
         <w:t xml:space="preserve">Phase de jeu</w:t>
+      </w:r>
+    </w:p>
+    <w:p>
+      <w:pPr>
+        <w:numPr>
+          <w:ilvl w:val="0"/>
+          <w:numId w:val="7"/>
+        </w:numPr>
+        <w:ind w:left="720" w:hanging="360"/>
+      </w:pPr>
+      <w:r>
+        <w:rPr>
+          <w:rtl w:val="0"/>
+        </w:rPr>
+        <w:t xml:space="preserve">Menu (Jouer, Options, Highscore, Quit)</w:t>
+      </w:r>
+    </w:p>
+    <w:p>
+      <w:pPr>
+        <w:numPr>
+          <w:ilvl w:val="0"/>
+          <w:numId w:val="7"/>
+        </w:numPr>
+        <w:ind w:left="720" w:hanging="360"/>
+      </w:pPr>
+      <w:r>
+        <w:rPr>
+          <w:rtl w:val="0"/>
+        </w:rPr>
+        <w:t xml:space="preserve">Lancement du jeu (Scrolling du sol, Spawn des Gelules, Diminution des jauges)</w:t>
+      </w:r>
+    </w:p>
+    <w:p>
+      <w:pPr>
+        <w:numPr>
+          <w:ilvl w:val="0"/>
+          <w:numId w:val="7"/>
+        </w:numPr>
+        <w:ind w:left="720" w:hanging="360"/>
+      </w:pPr>
+      <w:r>
+        <w:rPr>
+          <w:rtl w:val="0"/>
+        </w:rPr>
+        <w:t xml:space="preserve">Gameplay en boucle jusqu’à ce qu’une jaune soit vide</w:t>
+      </w:r>
+    </w:p>
+    <w:p>
+      <w:pPr>
+        <w:numPr>
+          <w:ilvl w:val="0"/>
+          <w:numId w:val="7"/>
+        </w:numPr>
+        <w:ind w:left="720" w:hanging="360"/>
+      </w:pPr>
+      <w:r>
+        <w:rPr>
+          <w:rtl w:val="0"/>
+        </w:rPr>
+        <w:t xml:space="preserve">Game Over avec le score et retour au menu</w:t>
+      </w:r>
+    </w:p>
+    <w:p>
+      <w:pPr>
+        <w:pStyle w:val="Heading2"/>
+        <w:rPr/>
+      </w:pPr>
+      <w:bookmarkStart w:colFirst="0" w:colLast="0" w:name="_gtwh6h1f9crb" w:id="15"/>
+      <w:bookmarkEnd w:id="15"/>
+      <w:r>
+        <w:rPr>
+          <w:rtl w:val="0"/>
+        </w:rPr>
+        <w:t xml:space="preserve">Éléments interactifs</w:t>
+      </w:r>
+    </w:p>
+    <w:p>
+      <w:pPr>
+        <w:numPr>
+          <w:ilvl w:val="0"/>
+          <w:numId w:val="1"/>
+        </w:numPr>
+        <w:ind w:left="720" w:hanging="360"/>
+      </w:pPr>
+      <w:r>
+        <w:rPr>
+          <w:rtl w:val="0"/>
+        </w:rPr>
+        <w:t xml:space="preserve">Gélules</w:t>
+      </w:r>
+    </w:p>
+    <w:p>
+      <w:pPr>
+        <w:pStyle w:val="Heading2"/>
+        <w:rPr/>
+      </w:pPr>
+      <w:bookmarkStart w:colFirst="0" w:colLast="0" w:name="_tpuufe6lqhg4" w:id="16"/>
+      <w:bookmarkEnd w:id="16"/>
+      <w:r>
+        <w:rPr>
+          <w:rtl w:val="0"/>
+        </w:rPr>
+        <w:t xml:space="preserve">Persistance de données</w:t>
+      </w:r>
+    </w:p>
+    <w:p>
+      <w:pPr>
+        <w:numPr>
+          <w:ilvl w:val="0"/>
+          <w:numId w:val="2"/>
+        </w:numPr>
+        <w:ind w:left="720" w:hanging="360"/>
+      </w:pPr>
+      <w:r>
+        <w:rPr>
+          <w:rtl w:val="0"/>
+        </w:rPr>
+        <w:t xml:space="preserve">Le score est sauvegardé à chaque partie dans un JSon</w:t>
+      </w:r>
+    </w:p>
+    <w:p>
+      <w:pPr>
+        <w:pStyle w:val="Heading2"/>
+        <w:rPr/>
+      </w:pPr>
+      <w:bookmarkStart w:colFirst="0" w:colLast="0" w:name="_lx651h54pxwx" w:id="17"/>
+      <w:bookmarkEnd w:id="17"/>
+      <w:r>
+        <w:rPr>
+          <w:rtl w:val="0"/>
+        </w:rPr>
+        <w:t xml:space="preserve">Procédure de tests</w:t>
       </w:r>
     </w:p>
     <w:p>
@@ -2352,7 +2471,7 @@
         <w:rPr>
           <w:rtl w:val="0"/>
         </w:rPr>
-        <w:t xml:space="preserve">Menu (Jouer, Options, Highscore, Quit)</w:t>
+        <w:t xml:space="preserve">Affichage de logs via Debug.Log</w:t>
       </w:r>
     </w:p>
     <w:p>
@@ -2367,7 +2486,7 @@
         <w:rPr>
           <w:rtl w:val="0"/>
         </w:rPr>
-        <w:t xml:space="preserve">Lancement du jeu (Scrolling du sol, Spawn des Gelules, Diminution des jauges)</w:t>
+        <w:t xml:space="preserve">Utilisation des breakpoint dans Visual studio</w:t>
       </w:r>
     </w:p>
     <w:p>
@@ -2375,134 +2494,6 @@
         <w:numPr>
           <w:ilvl w:val="0"/>
           <w:numId w:val="6"/>
-        </w:numPr>
-        <w:ind w:left="720" w:hanging="360"/>
-      </w:pPr>
-      <w:r>
-        <w:rPr>
-          <w:rtl w:val="0"/>
-        </w:rPr>
-        <w:t xml:space="preserve">Gameplay en boucle jusqu’à ce qu’une jaune soit vide</w:t>
-      </w:r>
-    </w:p>
-    <w:p>
-      <w:pPr>
-        <w:numPr>
-          <w:ilvl w:val="0"/>
-          <w:numId w:val="6"/>
-        </w:numPr>
-        <w:ind w:left="720" w:hanging="360"/>
-      </w:pPr>
-      <w:r>
-        <w:rPr>
-          <w:rtl w:val="0"/>
-        </w:rPr>
-        <w:t xml:space="preserve">Game Over avec le score et retour au menu</w:t>
-      </w:r>
-    </w:p>
-    <w:p>
-      <w:pPr>
-        <w:pStyle w:val="Heading2"/>
-        <w:rPr/>
-      </w:pPr>
-      <w:bookmarkStart w:colFirst="0" w:colLast="0" w:name="_gtwh6h1f9crb" w:id="15"/>
-      <w:bookmarkEnd w:id="15"/>
-      <w:r>
-        <w:rPr>
-          <w:rtl w:val="0"/>
-        </w:rPr>
-        <w:t xml:space="preserve">Éléments interactifs</w:t>
-      </w:r>
-    </w:p>
-    <w:p>
-      <w:pPr>
-        <w:numPr>
-          <w:ilvl w:val="0"/>
-          <w:numId w:val="1"/>
-        </w:numPr>
-        <w:ind w:left="720" w:hanging="360"/>
-      </w:pPr>
-      <w:r>
-        <w:rPr>
-          <w:rtl w:val="0"/>
-        </w:rPr>
-        <w:t xml:space="preserve">Gélules</w:t>
-      </w:r>
-    </w:p>
-    <w:p>
-      <w:pPr>
-        <w:pStyle w:val="Heading2"/>
-        <w:rPr/>
-      </w:pPr>
-      <w:bookmarkStart w:colFirst="0" w:colLast="0" w:name="_tpuufe6lqhg4" w:id="16"/>
-      <w:bookmarkEnd w:id="16"/>
-      <w:r>
-        <w:rPr>
-          <w:rtl w:val="0"/>
-        </w:rPr>
-        <w:t xml:space="preserve">Persistance de données</w:t>
-      </w:r>
-    </w:p>
-    <w:p>
-      <w:pPr>
-        <w:rPr/>
-      </w:pPr>
-      <w:r>
-        <w:rPr>
-          <w:rtl w:val="0"/>
-        </w:rPr>
-        <w:t xml:space="preserve">● Le score est sauvegardé à chaque partie dans un JSon</w:t>
-      </w:r>
-    </w:p>
-    <w:p>
-      <w:pPr>
-        <w:pStyle w:val="Heading2"/>
-        <w:rPr/>
-      </w:pPr>
-      <w:bookmarkStart w:colFirst="0" w:colLast="0" w:name="_lx651h54pxwx" w:id="17"/>
-      <w:bookmarkEnd w:id="17"/>
-      <w:r>
-        <w:rPr>
-          <w:rtl w:val="0"/>
-        </w:rPr>
-        <w:t xml:space="preserve">Procédure de tests</w:t>
-      </w:r>
-    </w:p>
-    <w:p>
-      <w:pPr>
-        <w:numPr>
-          <w:ilvl w:val="0"/>
-          <w:numId w:val="5"/>
-        </w:numPr>
-        <w:ind w:left="720" w:hanging="360"/>
-      </w:pPr>
-      <w:r>
-        <w:rPr>
-          <w:rtl w:val="0"/>
-        </w:rPr>
-        <w:t xml:space="preserve">Affichage de logs via Debug.Log</w:t>
-      </w:r>
-    </w:p>
-    <w:p>
-      <w:pPr>
-        <w:numPr>
-          <w:ilvl w:val="0"/>
-          <w:numId w:val="5"/>
-        </w:numPr>
-        <w:ind w:left="720" w:hanging="360"/>
-      </w:pPr>
-      <w:r>
-        <w:rPr>
-          <w:rtl w:val="0"/>
-        </w:rPr>
-        <w:t xml:space="preserve">Utilisation des breakpoint dans Visual studio</w:t>
-      </w:r>
-    </w:p>
-    <w:p>
-      <w:pPr>
-        <w:numPr>
-          <w:ilvl w:val="0"/>
-          <w:numId w:val="5"/>
         </w:numPr>
         <w:ind w:left="720" w:hanging="360"/>
       </w:pPr>
@@ -3189,35 +3180,92 @@
           </w:p>
         </w:tc>
       </w:tr>
+      <w:tr>
+        <w:trPr>
+          <w:cantSplit w:val="0"/>
+          <w:tblHeader w:val="0"/>
+        </w:trPr>
+        <w:tc>
+          <w:tcPr/>
+          <w:p>
+            <w:pPr>
+              <w:widowControl w:val="0"/>
+              <w:spacing w:line="240" w:lineRule="auto"/>
+              <w:rPr>
+                <w:sz w:val="18"/>
+                <w:szCs w:val="18"/>
+              </w:rPr>
+            </w:pPr>
+            <w:r>
+              <w:rPr>
+                <w:sz w:val="18"/>
+                <w:szCs w:val="18"/>
+                <w:rtl w:val="0"/>
+              </w:rPr>
+              <w:t xml:space="preserve">V0.6</w:t>
+            </w:r>
+          </w:p>
+        </w:tc>
+        <w:tc>
+          <w:tcPr/>
+          <w:p>
+            <w:pPr>
+              <w:widowControl w:val="0"/>
+              <w:spacing w:line="240" w:lineRule="auto"/>
+              <w:rPr>
+                <w:sz w:val="18"/>
+                <w:szCs w:val="18"/>
+              </w:rPr>
+            </w:pPr>
+            <w:r>
+              <w:rPr>
+                <w:sz w:val="18"/>
+                <w:szCs w:val="18"/>
+                <w:rtl w:val="0"/>
+              </w:rPr>
+              <w:t xml:space="preserve">Ajout d’un menu et d’une scene game over</w:t>
+            </w:r>
+          </w:p>
+        </w:tc>
+      </w:tr>
     </w:tbl>
     <w:p>
       <w:pPr>
+        <w:pStyle w:val="Heading1"/>
+        <w:rPr/>
+      </w:pPr>
+      <w:bookmarkStart w:colFirst="0" w:colLast="0" w:name="_2aon15j2j5ru" w:id="20"/>
+      <w:bookmarkEnd w:id="20"/>
+      <w:r>
+        <w:rPr>
+          <w:rtl w:val="0"/>
+        </w:rPr>
+        <w:t xml:space="preserve">Annexes</w:t>
+      </w:r>
+    </w:p>
+    <w:p>
+      <w:pPr>
         <w:pStyle w:val="Heading2"/>
         <w:rPr/>
       </w:pPr>
-      <w:bookmarkStart w:colFirst="0" w:colLast="0" w:name="_caozzclp2x6v" w:id="20"/>
-      <w:bookmarkEnd w:id="20"/>
-      <w:r>
-        <w:br w:type="page"/>
-      </w:r>
-      <w:r>
-        <w:rPr>
-          <w:rtl w:val="0"/>
-        </w:rPr>
-      </w:r>
-    </w:p>
-    <w:p>
-      <w:pPr>
-        <w:pStyle w:val="Heading1"/>
-        <w:rPr/>
-      </w:pPr>
-      <w:bookmarkStart w:colFirst="0" w:colLast="0" w:name="_2aon15j2j5ru" w:id="21"/>
+      <w:bookmarkStart w:colFirst="0" w:colLast="0" w:name="_xv15yhvvk8is" w:id="21"/>
       <w:bookmarkEnd w:id="21"/>
       <w:r>
         <w:rPr>
           <w:rtl w:val="0"/>
         </w:rPr>
-        <w:t xml:space="preserve">Annexes</w:t>
+        <w:t xml:space="preserve">Game Design Document</w:t>
+      </w:r>
+    </w:p>
+    <w:p>
+      <w:pPr>
+        <w:rPr/>
+      </w:pPr>
+      <w:r>
+        <w:rPr>
+          <w:rtl w:val="0"/>
+        </w:rPr>
+        <w:t xml:space="preserve">Voir document : GDD Casablanca</w:t>
       </w:r>
     </w:p>
     <w:p>
@@ -3225,13 +3273,24 @@
         <w:pStyle w:val="Heading2"/>
         <w:rPr/>
       </w:pPr>
-      <w:bookmarkStart w:colFirst="0" w:colLast="0" w:name="_xv15yhvvk8is" w:id="22"/>
+      <w:bookmarkStart w:colFirst="0" w:colLast="0" w:name="_tmbhbez34uh" w:id="22"/>
       <w:bookmarkEnd w:id="22"/>
       <w:r>
         <w:rPr>
           <w:rtl w:val="0"/>
         </w:rPr>
-        <w:t xml:space="preserve">Game Design Document</w:t>
+        <w:t xml:space="preserve">Comptes-rendus de réunion</w:t>
+      </w:r>
+    </w:p>
+    <w:p>
+      <w:pPr>
+        <w:rPr/>
+      </w:pPr>
+      <w:r>
+        <w:rPr>
+          <w:rtl w:val="0"/>
+        </w:rPr>
+        <w:t xml:space="preserve">Voir document : Document de travail Casablanca</w:t>
       </w:r>
     </w:p>
     <w:p>
@@ -3239,13 +3298,24 @@
         <w:pStyle w:val="Heading2"/>
         <w:rPr/>
       </w:pPr>
-      <w:bookmarkStart w:colFirst="0" w:colLast="0" w:name="_tmbhbez34uh" w:id="23"/>
+      <w:bookmarkStart w:colFirst="0" w:colLast="0" w:name="_fpmvw95gh7hk" w:id="23"/>
       <w:bookmarkEnd w:id="23"/>
       <w:r>
         <w:rPr>
           <w:rtl w:val="0"/>
         </w:rPr>
-        <w:t xml:space="preserve">Comptes-rendus de réunion</w:t>
+        <w:t xml:space="preserve">Comptes-rendus de test</w:t>
+      </w:r>
+    </w:p>
+    <w:p>
+      <w:pPr>
+        <w:rPr/>
+      </w:pPr>
+      <w:r>
+        <w:rPr>
+          <w:rtl w:val="0"/>
+        </w:rPr>
+        <w:t xml:space="preserve">Voir document : BugTracking.xlsx</w:t>
       </w:r>
     </w:p>
     <w:p>
@@ -4060,6 +4130,116 @@
     </w:lvl>
   </w:abstractNum>
   <w:abstractNum w:abstractNumId="8">
+    <w:lvl w:ilvl="0">
+      <w:start w:val="1"/>
+      <w:numFmt w:val="bullet"/>
+      <w:lvlText w:val="●"/>
+      <w:lvlJc w:val="left"/>
+      <w:pPr>
+        <w:ind w:left="720" w:hanging="360"/>
+      </w:pPr>
+      <w:rPr>
+        <w:u w:val="none"/>
+      </w:rPr>
+    </w:lvl>
+    <w:lvl w:ilvl="1">
+      <w:start w:val="1"/>
+      <w:numFmt w:val="bullet"/>
+      <w:lvlText w:val="○"/>
+      <w:lvlJc w:val="left"/>
+      <w:pPr>
+        <w:ind w:left="1440" w:hanging="360"/>
+      </w:pPr>
+      <w:rPr>
+        <w:u w:val="none"/>
+      </w:rPr>
+    </w:lvl>
+    <w:lvl w:ilvl="2">
+      <w:start w:val="1"/>
+      <w:numFmt w:val="bullet"/>
+      <w:lvlText w:val="■"/>
+      <w:lvlJc w:val="left"/>
+      <w:pPr>
+        <w:ind w:left="2160" w:hanging="360"/>
+      </w:pPr>
+      <w:rPr>
+        <w:u w:val="none"/>
+      </w:rPr>
+    </w:lvl>
+    <w:lvl w:ilvl="3">
+      <w:start w:val="1"/>
+      <w:numFmt w:val="bullet"/>
+      <w:lvlText w:val="●"/>
+      <w:lvlJc w:val="left"/>
+      <w:pPr>
+        <w:ind w:left="2880" w:hanging="360"/>
+      </w:pPr>
+      <w:rPr>
+        <w:u w:val="none"/>
+      </w:rPr>
+    </w:lvl>
+    <w:lvl w:ilvl="4">
+      <w:start w:val="1"/>
+      <w:numFmt w:val="bullet"/>
+      <w:lvlText w:val="○"/>
+      <w:lvlJc w:val="left"/>
+      <w:pPr>
+        <w:ind w:left="3600" w:hanging="360"/>
+      </w:pPr>
+      <w:rPr>
+        <w:u w:val="none"/>
+      </w:rPr>
+    </w:lvl>
+    <w:lvl w:ilvl="5">
+      <w:start w:val="1"/>
+      <w:numFmt w:val="bullet"/>
+      <w:lvlText w:val="■"/>
+      <w:lvlJc w:val="left"/>
+      <w:pPr>
+        <w:ind w:left="4320" w:hanging="360"/>
+      </w:pPr>
+      <w:rPr>
+        <w:u w:val="none"/>
+      </w:rPr>
+    </w:lvl>
+    <w:lvl w:ilvl="6">
+      <w:start w:val="1"/>
+      <w:numFmt w:val="bullet"/>
+      <w:lvlText w:val="●"/>
+      <w:lvlJc w:val="left"/>
+      <w:pPr>
+        <w:ind w:left="5040" w:hanging="360"/>
+      </w:pPr>
+      <w:rPr>
+        <w:u w:val="none"/>
+      </w:rPr>
+    </w:lvl>
+    <w:lvl w:ilvl="7">
+      <w:start w:val="1"/>
+      <w:numFmt w:val="bullet"/>
+      <w:lvlText w:val="○"/>
+      <w:lvlJc w:val="left"/>
+      <w:pPr>
+        <w:ind w:left="5760" w:hanging="360"/>
+      </w:pPr>
+      <w:rPr>
+        <w:u w:val="none"/>
+      </w:rPr>
+    </w:lvl>
+    <w:lvl w:ilvl="8">
+      <w:start w:val="1"/>
+      <w:numFmt w:val="bullet"/>
+      <w:lvlText w:val="■"/>
+      <w:lvlJc w:val="left"/>
+      <w:pPr>
+        <w:ind w:left="6480" w:hanging="360"/>
+      </w:pPr>
+      <w:rPr>
+        <w:u w:val="none"/>
+      </w:rPr>
+    </w:lvl>
+  </w:abstractNum>
+  <w:abstractNum w:abstractNumId="9">
     <w:lvl w:ilvl="0">
       <w:start w:val="1"/>
       <w:numFmt w:val="bullet"/>
@@ -4192,6 +4372,9 @@
   </w:num>
   <w:num w:numId="8">
     <w:abstractNumId w:val="8"/>
+  </w:num>
+  <w:num w:numId="9">
+    <w:abstractNumId w:val="9"/>
   </w:num>
 </w:numbering>
 </file>

</xml_diff>